<commit_message>
Subiendo Actualizaciones a la funcion de inhabilitar consentimeintos
</commit_message>
<xml_diff>
--- a/formatos/Plantilla/9. FT-PA-GI-HC-064 ENCUESTA DE  PRE SEDACIÓN.docx
+++ b/formatos/Plantilla/9. FT-PA-GI-HC-064 ENCUESTA DE  PRE SEDACIÓN.docx
@@ -626,7 +626,7 @@
               <w:rPr>
                 <w:sz w:val="21"/>
               </w:rPr>
-              <w:t xml:space="preserve"> Federico Eleno Amaya Diaz</w:t>
+              <w:t xml:space="preserve"> DAVID FERNANDO CARDENAS MOLINA</w:t>
             </w:r>
           </w:p>
         </w:tc>
@@ -658,7 +658,7 @@
               <w:rPr>
                 <w:sz w:val="21"/>
               </w:rPr>
-              <w:t xml:space="preserve"> 749872984</w:t>
+              <w:t xml:space="preserve"> 13339306</w:t>
             </w:r>
           </w:p>
         </w:tc>
@@ -716,7 +716,7 @@
               <w:rPr>
                 <w:sz w:val="21"/>
               </w:rPr>
-              <w:t xml:space="preserve"> ENDOSCOPIA ADULTOS</w:t>
+              <w:t xml:space="preserve"> GASTROCOLONO ADULTOS</w:t>
             </w:r>
           </w:p>
         </w:tc>
@@ -749,7 +749,7 @@
               <w:rPr>
                 <w:sz w:val="21"/>
               </w:rPr>
-              <w:t xml:space="preserve"> </w:t>
+              <w:t xml:space="preserve"> 465456546</w:t>
             </w:r>
           </w:p>
         </w:tc>
@@ -968,7 +968,7 @@
               <w:rPr>
                 <w:sz w:val="21"/>
               </w:rPr>
-              <w:t xml:space="preserve"> 45</w:t>
+              <w:t xml:space="preserve"> 61</w:t>
             </w:r>
           </w:p>
         </w:tc>
@@ -995,7 +995,7 @@
               <w:rPr>
                 <w:sz w:val="21"/>
               </w:rPr>
-              <w:t xml:space="preserve"> </w:t>
+              <w:t xml:space="preserve"> 45</w:t>
             </w:r>
           </w:p>
         </w:tc>
@@ -1025,7 +1025,7 @@
               <w:rPr>
                 <w:sz w:val="21"/>
               </w:rPr>
-              <w:t xml:space="preserve"> </w:t>
+              <w:t xml:space="preserve"> 54</w:t>
             </w:r>
           </w:p>
         </w:tc>
@@ -1651,20 +1651,20 @@
                 <w:sz w:val="21"/>
                 <w:u w:val="single"/>
               </w:rPr>
+              <w:t>X</w:t>
+            </w:r>
+            <w:r>
+              <w:rPr>
+                <w:sz w:val="21"/>
+              </w:rPr>
+              <w:t xml:space="preserve"> No: </w:t>
+            </w:r>
+            <w:r>
+              <w:rPr>
+                <w:sz w:val="21"/>
+                <w:u w:val="single"/>
+              </w:rPr>
               <w:t/>
-            </w:r>
-            <w:r>
-              <w:rPr>
-                <w:sz w:val="21"/>
-              </w:rPr>
-              <w:t xml:space="preserve"> No: </w:t>
-            </w:r>
-            <w:r>
-              <w:rPr>
-                <w:sz w:val="21"/>
-                <w:u w:val="single"/>
-              </w:rPr>
-              <w:t>X</w:t>
             </w:r>
             <w:r>
               <w:rPr>
@@ -1833,20 +1833,20 @@
                 <w:sz w:val="21"/>
                 <w:u w:val="single"/>
               </w:rPr>
+              <w:t>X</w:t>
+            </w:r>
+            <w:r>
+              <w:rPr>
+                <w:sz w:val="21"/>
+              </w:rPr>
+              <w:t xml:space="preserve"> No: </w:t>
+            </w:r>
+            <w:r>
+              <w:rPr>
+                <w:sz w:val="21"/>
+                <w:u w:val="single"/>
+              </w:rPr>
               <w:t/>
-            </w:r>
-            <w:r>
-              <w:rPr>
-                <w:sz w:val="21"/>
-              </w:rPr>
-              <w:t xml:space="preserve"> No: </w:t>
-            </w:r>
-            <w:r>
-              <w:rPr>
-                <w:sz w:val="21"/>
-                <w:u w:val="single"/>
-              </w:rPr>
-              <w:t>X</w:t>
             </w:r>
             <w:r>
               <w:rPr>
@@ -2595,20 +2595,20 @@
                 <w:sz w:val="21"/>
                 <w:u w:val="single"/>
               </w:rPr>
+              <w:t/>
+            </w:r>
+            <w:r>
+              <w:rPr>
+                <w:sz w:val="21"/>
+              </w:rPr>
+              <w:t xml:space="preserve"> No: </w:t>
+            </w:r>
+            <w:r>
+              <w:rPr>
+                <w:sz w:val="21"/>
+                <w:u w:val="single"/>
+              </w:rPr>
               <w:t>X</w:t>
-            </w:r>
-            <w:r>
-              <w:rPr>
-                <w:sz w:val="21"/>
-              </w:rPr>
-              <w:t xml:space="preserve"> No: </w:t>
-            </w:r>
-            <w:r>
-              <w:rPr>
-                <w:sz w:val="21"/>
-                <w:u w:val="single"/>
-              </w:rPr>
-              <w:t/>
             </w:r>
             <w:r>
               <w:rPr>
@@ -2790,20 +2790,20 @@
                 <w:sz w:val="21"/>
                 <w:u w:val="single"/>
               </w:rPr>
+              <w:t>X</w:t>
+            </w:r>
+            <w:r>
+              <w:rPr>
+                <w:sz w:val="21"/>
+              </w:rPr>
+              <w:t xml:space="preserve"> No: </w:t>
+            </w:r>
+            <w:r>
+              <w:rPr>
+                <w:sz w:val="21"/>
+                <w:u w:val="single"/>
+              </w:rPr>
               <w:t/>
-            </w:r>
-            <w:r>
-              <w:rPr>
-                <w:sz w:val="21"/>
-              </w:rPr>
-              <w:t xml:space="preserve"> No: </w:t>
-            </w:r>
-            <w:r>
-              <w:rPr>
-                <w:sz w:val="21"/>
-                <w:u w:val="single"/>
-              </w:rPr>
-              <w:t>X</w:t>
             </w:r>
           </w:p>
         </w:tc>
@@ -2959,20 +2959,20 @@
                 <w:sz w:val="21"/>
                 <w:u w:val="single"/>
               </w:rPr>
+              <w:t>X</w:t>
+            </w:r>
+            <w:r>
+              <w:rPr>
+                <w:sz w:val="21"/>
+              </w:rPr>
+              <w:t xml:space="preserve"> No: </w:t>
+            </w:r>
+            <w:r>
+              <w:rPr>
+                <w:sz w:val="21"/>
+                <w:u w:val="single"/>
+              </w:rPr>
               <w:t/>
-            </w:r>
-            <w:r>
-              <w:rPr>
-                <w:sz w:val="21"/>
-              </w:rPr>
-              <w:t xml:space="preserve"> No: </w:t>
-            </w:r>
-            <w:r>
-              <w:rPr>
-                <w:sz w:val="21"/>
-                <w:u w:val="single"/>
-              </w:rPr>
-              <w:t>X</w:t>
             </w:r>
           </w:p>
         </w:tc>
@@ -3154,20 +3154,20 @@
                 <w:sz w:val="21"/>
                 <w:u w:val="single"/>
               </w:rPr>
+              <w:t/>
+            </w:r>
+            <w:r>
+              <w:rPr>
+                <w:sz w:val="21"/>
+              </w:rPr>
+              <w:t xml:space="preserve"> No: </w:t>
+            </w:r>
+            <w:r>
+              <w:rPr>
+                <w:sz w:val="21"/>
+                <w:u w:val="single"/>
+              </w:rPr>
               <w:t>X</w:t>
-            </w:r>
-            <w:r>
-              <w:rPr>
-                <w:sz w:val="21"/>
-              </w:rPr>
-              <w:t xml:space="preserve"> No: </w:t>
-            </w:r>
-            <w:r>
-              <w:rPr>
-                <w:sz w:val="21"/>
-                <w:u w:val="single"/>
-              </w:rPr>
-              <w:t/>
             </w:r>
           </w:p>
         </w:tc>
@@ -3310,20 +3310,20 @@
                 <w:sz w:val="21"/>
                 <w:u w:val="single"/>
               </w:rPr>
+              <w:t>X</w:t>
+            </w:r>
+            <w:r>
+              <w:rPr>
+                <w:sz w:val="21"/>
+              </w:rPr>
+              <w:t xml:space="preserve"> No: </w:t>
+            </w:r>
+            <w:r>
+              <w:rPr>
+                <w:sz w:val="21"/>
+                <w:u w:val="single"/>
+              </w:rPr>
               <w:t/>
-            </w:r>
-            <w:r>
-              <w:rPr>
-                <w:sz w:val="21"/>
-              </w:rPr>
-              <w:t xml:space="preserve"> No: </w:t>
-            </w:r>
-            <w:r>
-              <w:rPr>
-                <w:sz w:val="21"/>
-                <w:u w:val="single"/>
-              </w:rPr>
-              <w:t>X</w:t>
             </w:r>
             <w:r>
               <w:rPr>
@@ -3537,20 +3537,20 @@
                 <w:sz w:val="21"/>
                 <w:u w:val="single"/>
               </w:rPr>
+              <w:t>X</w:t>
+            </w:r>
+            <w:r>
+              <w:rPr>
+                <w:sz w:val="21"/>
+              </w:rPr>
+              <w:t xml:space="preserve"> No: </w:t>
+            </w:r>
+            <w:r>
+              <w:rPr>
+                <w:sz w:val="21"/>
+                <w:u w:val="single"/>
+              </w:rPr>
               <w:t/>
-            </w:r>
-            <w:r>
-              <w:rPr>
-                <w:sz w:val="21"/>
-              </w:rPr>
-              <w:t xml:space="preserve"> No: </w:t>
-            </w:r>
-            <w:r>
-              <w:rPr>
-                <w:sz w:val="21"/>
-                <w:u w:val="single"/>
-              </w:rPr>
-              <w:t>X</w:t>
             </w:r>
             <w:r>
               <w:rPr>
@@ -3732,20 +3732,20 @@
                 <w:sz w:val="21"/>
                 <w:u w:val="single"/>
               </w:rPr>
+              <w:t/>
+            </w:r>
+            <w:r>
+              <w:rPr>
+                <w:sz w:val="21"/>
+              </w:rPr>
+              <w:t xml:space="preserve"> No: </w:t>
+            </w:r>
+            <w:r>
+              <w:rPr>
+                <w:sz w:val="21"/>
+                <w:u w:val="single"/>
+              </w:rPr>
               <w:t>X</w:t>
-            </w:r>
-            <w:r>
-              <w:rPr>
-                <w:sz w:val="21"/>
-              </w:rPr>
-              <w:t xml:space="preserve"> No: </w:t>
-            </w:r>
-            <w:r>
-              <w:rPr>
-                <w:sz w:val="21"/>
-                <w:u w:val="single"/>
-              </w:rPr>
-              <w:t/>
             </w:r>
           </w:p>
         </w:tc>
@@ -3923,20 +3923,20 @@
                 <w:sz w:val="21"/>
                 <w:u w:val="single"/>
               </w:rPr>
+              <w:t>X</w:t>
+            </w:r>
+            <w:r>
+              <w:rPr>
+                <w:sz w:val="21"/>
+              </w:rPr>
+              <w:t xml:space="preserve"> No: </w:t>
+            </w:r>
+            <w:r>
+              <w:rPr>
+                <w:sz w:val="21"/>
+                <w:u w:val="single"/>
+              </w:rPr>
               <w:t/>
-            </w:r>
-            <w:r>
-              <w:rPr>
-                <w:sz w:val="21"/>
-              </w:rPr>
-              <w:t xml:space="preserve"> No: </w:t>
-            </w:r>
-            <w:r>
-              <w:rPr>
-                <w:sz w:val="21"/>
-                <w:u w:val="single"/>
-              </w:rPr>
-              <w:t>X</w:t>
             </w:r>
             <w:r>
               <w:rPr>
@@ -4328,7 +4328,7 @@
               <w:rPr>
                 <w:sz w:val="21"/>
               </w:rPr>
-              <w:t>Medicamento: jkdjksd</w:t>
+              <w:t>Medicamento: yrtyrt</w:t>
             </w:r>
           </w:p>
         </w:tc>
@@ -4360,7 +4360,7 @@
               <w:rPr>
                 <w:sz w:val="21"/>
               </w:rPr>
-              <w:t>dfjfd</w:t>
+              <w:t>yrt</w:t>
             </w:r>
           </w:p>
         </w:tc>

</xml_diff>